<commit_message>
integration test with automatic core count handling
</commit_message>
<xml_diff>
--- a/tests/integration/testlist/integration_tests_findings.docx
+++ b/tests/integration/testlist/integration_tests_findings.docx
@@ -73,11 +73,7 @@
       </w:r>
       <w:r>
         <w:rPr/>
-        <w:t xml:space="preserve"> </w:t>
-      </w:r>
-      <w:r>
-        <w:rPr/>
-        <w:t>dummy</w:t>
+        <w:t xml:space="preserve"> dummy</w:t>
       </w:r>
     </w:p>
     <w:p>
@@ -108,27 +104,27 @@
       </w:r>
       <w:r>
         <w:rPr/>
-        <w:t xml:space="preserve"> </w:t>
-      </w:r>
-      <w:r>
-        <w:rPr/>
-        <w:t>read_cache_noshare</w:t>
-      </w:r>
-    </w:p>
-    <w:p>
-      <w:pPr>
-        <w:pStyle w:val="Normal"/>
-        <w:rPr>
-          <w:highlight w:val="none"/>
-        </w:rPr>
-      </w:pPr>
-      <w:r>
-        <w:rPr>
-          <w:b/>
-          <w:bCs/>
+        <w:t xml:space="preserve"> read_cache_noshare</w:t>
+      </w:r>
+    </w:p>
+    <w:p>
+      <w:pPr>
+        <w:pStyle w:val="Normal"/>
+        <w:rPr>
+          <w:b/>
+          <w:b/>
+          <w:bCs/>
+          <w:highlight w:val="none"/>
           <w:u w:val="single"/>
         </w:rPr>
-        <w:t>Test will always fail if the length of data array is not equal to the number of cores in the system.</w:t>
+      </w:pPr>
+      <w:r>
+        <w:rPr>
+          <w:b w:val="false"/>
+          <w:bCs w:val="false"/>
+          <w:u w:val="none"/>
+        </w:rPr>
+        <w:t>PASS</w:t>
       </w:r>
     </w:p>
     <w:p>
@@ -163,27 +159,27 @@
       </w:r>
       <w:r>
         <w:rPr/>
-        <w:t xml:space="preserve"> </w:t>
-      </w:r>
-      <w:r>
-        <w:rPr/>
-        <w:t>read_cache_share</w:t>
-      </w:r>
-    </w:p>
-    <w:p>
-      <w:pPr>
-        <w:pStyle w:val="Normal"/>
-        <w:rPr>
-          <w:highlight w:val="none"/>
-        </w:rPr>
-      </w:pPr>
-      <w:r>
-        <w:rPr>
-          <w:b/>
-          <w:bCs/>
+        <w:t xml:space="preserve"> read_cache_share</w:t>
+      </w:r>
+    </w:p>
+    <w:p>
+      <w:pPr>
+        <w:pStyle w:val="Normal"/>
+        <w:rPr>
+          <w:b/>
+          <w:b/>
+          <w:bCs/>
+          <w:highlight w:val="none"/>
           <w:u w:val="single"/>
         </w:rPr>
-        <w:t>Test will always fail if the length of data array is not equal to the number of cores in the system.</w:t>
+      </w:pPr>
+      <w:r>
+        <w:rPr>
+          <w:b w:val="false"/>
+          <w:bCs w:val="false"/>
+          <w:u w:val="none"/>
+        </w:rPr>
+        <w:t>PASS</w:t>
       </w:r>
     </w:p>
     <w:p>
@@ -432,7 +428,23 @@
           <w:bCs/>
           <w:u w:val="single"/>
         </w:rPr>
-        <w:t>Only data[0] and data[1] are handled differently, that is ... for all the subsequent addresses only ... is being executed.</w:t>
+        <w:t xml:space="preserve">Only data[0] and data[1] </w:t>
+      </w:r>
+      <w:r>
+        <w:rPr>
+          <w:b/>
+          <w:bCs/>
+          <w:u w:val="single"/>
+        </w:rPr>
+        <w:t xml:space="preserve">and date[2] </w:t>
+      </w:r>
+      <w:r>
+        <w:rPr>
+          <w:b/>
+          <w:bCs/>
+          <w:u w:val="single"/>
+        </w:rPr>
+        <w:t>are handled differently, that is ... for all the subsequent addresses only ... is being executed.</w:t>
       </w:r>
     </w:p>
     <w:p>
@@ -458,16 +470,20 @@
       <w:pPr>
         <w:pStyle w:val="Normal"/>
         <w:rPr>
-          <w:highlight w:val="none"/>
-        </w:rPr>
-      </w:pPr>
-      <w:r>
-        <w:rPr>
-          <w:b/>
-          <w:bCs/>
+          <w:b/>
+          <w:b/>
+          <w:bCs/>
+          <w:highlight w:val="none"/>
           <w:u w:val="single"/>
         </w:rPr>
-        <w:t>Test will always fail if the length of data array is not equal to the number of cores in the system.</w:t>
+      </w:pPr>
+      <w:r>
+        <w:rPr>
+          <w:b w:val="false"/>
+          <w:bCs w:val="false"/>
+          <w:u w:val="none"/>
+        </w:rPr>
+        <w:t>PASS</w:t>
       </w:r>
     </w:p>
     <w:p>
@@ -565,11 +581,7 @@
       </w:r>
       <w:r>
         <w:rPr/>
-        <w:t xml:space="preserve"> </w:t>
-      </w:r>
-      <w:r>
-        <w:rPr/>
-        <w:t>writeback_evict</w:t>
+        <w:t xml:space="preserve"> writeback_evict</w:t>
       </w:r>
     </w:p>
     <w:p>
@@ -640,11 +652,7 @@
       </w:r>
       <w:r>
         <w:rPr/>
-        <w:t xml:space="preserve"> </w:t>
-      </w:r>
-      <w:r>
-        <w:rPr/>
-        <w:t>writeback_readshared_flush</w:t>
+        <w:t xml:space="preserve"> writeback_readshared_flush</w:t>
       </w:r>
     </w:p>
     <w:p>
@@ -695,11 +703,7 @@
       </w:r>
       <w:r>
         <w:rPr/>
-        <w:t xml:space="preserve"> </w:t>
-      </w:r>
-      <w:r>
-        <w:rPr/>
-        <w:t>writeback_readunique_flush</w:t>
+        <w:t xml:space="preserve"> writeback_readunique_flush</w:t>
       </w:r>
     </w:p>
     <w:p>
@@ -750,11 +754,7 @@
       </w:r>
       <w:r>
         <w:rPr/>
-        <w:t xml:space="preserve"> </w:t>
-      </w:r>
-      <w:r>
-        <w:rPr/>
-        <w:t>writeback_readunique_modify</w:t>
+        <w:t xml:space="preserve"> writeback_readunique_modify</w:t>
       </w:r>
     </w:p>
     <w:p>
@@ -823,11 +823,7 @@
       </w:r>
       <w:r>
         <w:rPr/>
-        <w:t xml:space="preserve"> </w:t>
-      </w:r>
-      <w:r>
-        <w:rPr/>
-        <w:t>write_cache_noshare</w:t>
+        <w:t xml:space="preserve"> write_cache_noshare</w:t>
       </w:r>
     </w:p>
     <w:p>
@@ -862,11 +858,7 @@
       </w:r>
       <w:r>
         <w:rPr/>
-        <w:t xml:space="preserve"> </w:t>
-      </w:r>
-      <w:r>
-        <w:rPr/>
-        <w:t>write_cache_share</w:t>
+        <w:t xml:space="preserve"> write_cache_share</w:t>
       </w:r>
     </w:p>
     <w:p>
@@ -917,11 +909,7 @@
       </w:r>
       <w:r>
         <w:rPr/>
-        <w:t xml:space="preserve"> </w:t>
-      </w:r>
-      <w:r>
-        <w:rPr/>
-        <w:t>write_cache_share_overlap</w:t>
+        <w:t xml:space="preserve"> write_cache_share_overlap</w:t>
       </w:r>
     </w:p>
     <w:p>
@@ -1146,6 +1134,7 @@
     <w:qFormat/>
     <w:pPr>
       <w:widowControl/>
+      <w:suppressAutoHyphens w:val="true"/>
       <w:bidi w:val="0"/>
       <w:spacing w:lineRule="auto" w:line="276" w:beforeAutospacing="0" w:before="0" w:afterAutospacing="0" w:after="200"/>
       <w:jc w:val="left"/>
@@ -1846,6 +1835,7 @@
     <w:unhideWhenUsed/>
     <w:pPr>
       <w:widowControl/>
+      <w:suppressAutoHyphens w:val="true"/>
       <w:bidi w:val="0"/>
       <w:spacing w:lineRule="auto" w:line="276" w:beforeAutospacing="0" w:before="0" w:afterAutospacing="0" w:after="200"/>
       <w:jc w:val="left"/>

</xml_diff>